<commit_message>
commit at 2023年 2月 9日 星期四 15时00分44秒 MST
</commit_message>
<xml_diff>
--- a/201/201期中1复习/cheat_sheet.docx
+++ b/201/201期中1复习/cheat_sheet.docx
@@ -797,47 +797,151 @@
     <w:p>
       <w:pPr>
         <w:rPr>
+          <w:rFonts w:ascii="Arial" w:hAnsi="Arial" w:cs="Arial"/>
+          <w:sz w:val="28"/>
+          <w:szCs w:val="28"/>
+        </w:rPr>
+      </w:pPr>
+      <w:r>
+        <w:rPr>
+          <w:rFonts w:ascii="Arial" w:hAnsi="Arial" w:cs="Arial"/>
+          <w:sz w:val="28"/>
+          <w:szCs w:val="28"/>
+        </w:rPr>
+        <w:t>‘</w:t>
+      </w:r>
+      <w:r>
+        <w:rPr>
+          <w:rFonts w:ascii="Arial" w:hAnsi="Arial" w:cs="Arial"/>
+          <w:sz w:val="28"/>
+          <w:szCs w:val="28"/>
+        </w:rPr>
+        <w:t>Typedef int Q</w:t>
+      </w:r>
+      <w:r>
+        <w:rPr>
+          <w:rFonts w:ascii="Arial" w:hAnsi="Arial" w:cs="Arial"/>
+          <w:sz w:val="28"/>
+          <w:szCs w:val="28"/>
+        </w:rPr>
+        <w:t xml:space="preserve">’: Q == int </w:t>
+      </w:r>
+    </w:p>
+    <w:p>
+      <w:pPr>
+        <w:rPr>
+          <w:rFonts w:ascii="Arial" w:hAnsi="Arial" w:cs="Arial"/>
+          <w:sz w:val="28"/>
+          <w:szCs w:val="28"/>
+        </w:rPr>
+      </w:pPr>
+      <w:r>
+        <w:rPr>
           <w:rFonts w:ascii="Arial" w:hAnsi="Arial" w:cs="Arial" w:hint="eastAsia"/>
           <w:sz w:val="28"/>
           <w:szCs w:val="28"/>
         </w:rPr>
-      </w:pPr>
-      <w:r>
-        <w:rPr>
-          <w:rFonts w:ascii="Arial" w:hAnsi="Arial" w:cs="Arial"/>
-          <w:sz w:val="28"/>
-          <w:szCs w:val="28"/>
-        </w:rPr>
-        <w:t>‘</w:t>
-      </w:r>
-      <w:r>
-        <w:rPr>
-          <w:rFonts w:ascii="Arial" w:hAnsi="Arial" w:cs="Arial"/>
-          <w:sz w:val="28"/>
-          <w:szCs w:val="28"/>
-        </w:rPr>
-        <w:t>Typedef int Q</w:t>
-      </w:r>
-      <w:r>
-        <w:rPr>
-          <w:rFonts w:ascii="Arial" w:hAnsi="Arial" w:cs="Arial"/>
-          <w:sz w:val="28"/>
-          <w:szCs w:val="28"/>
-        </w:rPr>
-        <w:t xml:space="preserve">’: Q == int </w:t>
-      </w:r>
-    </w:p>
-    <w:p>
-      <w:pPr>
+        <w:t>%</w:t>
+      </w:r>
+      <w:r>
+        <w:rPr>
+          <w:rFonts w:ascii="Arial" w:hAnsi="Arial" w:cs="Arial"/>
+          <w:sz w:val="28"/>
+          <w:szCs w:val="28"/>
+        </w:rPr>
+        <w:t>06</w:t>
+      </w:r>
+      <w:r>
         <w:rPr>
           <w:rFonts w:ascii="Arial" w:hAnsi="Arial" w:cs="Arial" w:hint="eastAsia"/>
           <w:sz w:val="28"/>
           <w:szCs w:val="28"/>
         </w:rPr>
-      </w:pPr>
+        <w:t>d</w:t>
+      </w:r>
+      <w:r>
+        <w:rPr>
+          <w:rFonts w:ascii="Arial" w:hAnsi="Arial" w:cs="Arial"/>
+          <w:sz w:val="28"/>
+          <w:szCs w:val="28"/>
+        </w:rPr>
+        <w:t>: 6-digit integer filled with 0.   %.5f:  5decimal place float</w:t>
+      </w:r>
+    </w:p>
+    <w:p>
+      <w:pPr>
+        <w:rPr>
+          <w:rFonts w:ascii="Arial" w:hAnsi="Arial" w:cs="Arial" w:hint="eastAsia"/>
+          <w:sz w:val="28"/>
+          <w:szCs w:val="28"/>
+        </w:rPr>
+      </w:pPr>
+      <w:r>
+        <w:rPr>
+          <w:rFonts w:ascii="Arial" w:hAnsi="Arial" w:cs="Arial"/>
+          <w:sz w:val="28"/>
+          <w:szCs w:val="28"/>
+        </w:rPr>
+        <w:t xml:space="preserve">int </w:t>
+      </w:r>
+      <w:proofErr w:type="spellStart"/>
+      <w:r>
+        <w:rPr>
+          <w:rFonts w:ascii="Arial" w:hAnsi="Arial" w:cs="Arial"/>
+          <w:sz w:val="28"/>
+          <w:szCs w:val="28"/>
+        </w:rPr>
+        <w:t>argc</w:t>
+      </w:r>
+      <w:proofErr w:type="spellEnd"/>
+      <w:r>
+        <w:rPr>
+          <w:rFonts w:ascii="Arial" w:hAnsi="Arial" w:cs="Arial"/>
+          <w:sz w:val="28"/>
+          <w:szCs w:val="28"/>
+        </w:rPr>
+        <w:t>, char *</w:t>
+      </w:r>
+      <w:proofErr w:type="spellStart"/>
       <w:proofErr w:type="gramStart"/>
       <w:r>
         <w:rPr>
+          <w:rFonts w:ascii="Arial" w:hAnsi="Arial" w:cs="Arial"/>
+          <w:sz w:val="28"/>
+          <w:szCs w:val="28"/>
+        </w:rPr>
+        <w:t>argv</w:t>
+      </w:r>
+      <w:proofErr w:type="spellEnd"/>
+      <w:r>
+        <w:rPr>
+          <w:rFonts w:ascii="Arial" w:hAnsi="Arial" w:cs="Arial"/>
+          <w:sz w:val="28"/>
+          <w:szCs w:val="28"/>
+        </w:rPr>
+        <w:t>[</w:t>
+      </w:r>
+      <w:proofErr w:type="gramEnd"/>
+      <w:r>
+        <w:rPr>
+          <w:rFonts w:ascii="Arial" w:hAnsi="Arial" w:cs="Arial"/>
+          <w:sz w:val="28"/>
+          <w:szCs w:val="28"/>
+        </w:rPr>
+        <w:t>]</w:t>
+      </w:r>
+    </w:p>
+    <w:p>
+      <w:pPr>
+        <w:rPr>
+          <w:rFonts w:ascii="Arial" w:hAnsi="Arial" w:cs="Arial"/>
+          <w:sz w:val="28"/>
+          <w:szCs w:val="28"/>
+        </w:rPr>
+      </w:pPr>
+      <w:proofErr w:type="gramStart"/>
+      <w:r>
+        <w:rPr>
           <w:rFonts w:ascii="Arial" w:hAnsi="Arial" w:cs="Arial" w:hint="eastAsia"/>
           <w:sz w:val="28"/>
           <w:szCs w:val="28"/>
@@ -876,7 +980,43 @@
           <w:sz w:val="28"/>
           <w:szCs w:val="28"/>
         </w:rPr>
-        <w:t>#</w:t>
+        <w:lastRenderedPageBreak/>
+        <w:t xml:space="preserve">int </w:t>
+      </w:r>
+      <w:proofErr w:type="spellStart"/>
+      <w:r>
+        <w:rPr>
+          <w:rFonts w:ascii="Arial" w:hAnsi="Arial" w:cs="Arial"/>
+          <w:sz w:val="28"/>
+          <w:szCs w:val="28"/>
+        </w:rPr>
+        <w:t>feof</w:t>
+      </w:r>
+      <w:proofErr w:type="spellEnd"/>
+      <w:r>
+        <w:rPr>
+          <w:rFonts w:ascii="Arial" w:hAnsi="Arial" w:cs="Arial"/>
+          <w:sz w:val="28"/>
+          <w:szCs w:val="28"/>
+        </w:rPr>
+        <w:t>(File*)</w:t>
+      </w:r>
+    </w:p>
+    <w:p>
+      <w:pPr>
+        <w:rPr>
+          <w:rFonts w:ascii="Arial" w:hAnsi="Arial" w:cs="Arial" w:hint="eastAsia"/>
+          <w:sz w:val="28"/>
+          <w:szCs w:val="28"/>
+        </w:rPr>
+      </w:pPr>
+      <w:r>
+        <w:rPr>
+          <w:rFonts w:ascii="Arial" w:hAnsi="Arial" w:cs="Arial"/>
+          <w:sz w:val="28"/>
+          <w:szCs w:val="28"/>
+        </w:rPr>
+        <w:t>#define [after] [</w:t>
       </w:r>
       <w:proofErr w:type="gramStart"/>
       <w:r>
@@ -885,7 +1025,15 @@
           <w:sz w:val="28"/>
           <w:szCs w:val="28"/>
         </w:rPr>
-        <w:t>define</w:t>
+        <w:t>before]</w:t>
+      </w:r>
+      <w:r>
+        <w:rPr>
+          <w:rFonts w:ascii="Arial" w:hAnsi="Arial" w:cs="Arial"/>
+          <w:sz w:val="28"/>
+          <w:szCs w:val="28"/>
+        </w:rPr>
+        <w:t xml:space="preserve">   </w:t>
       </w:r>
       <w:proofErr w:type="gramEnd"/>
       <w:r>
@@ -894,7 +1042,7 @@
           <w:sz w:val="28"/>
           <w:szCs w:val="28"/>
         </w:rPr>
-        <w:t xml:space="preserve"> [after] [before]</w:t>
+        <w:t>undefine</w:t>
       </w:r>
     </w:p>
     <w:sectPr>

</xml_diff>

<commit_message>
commit at 2023年 2月 9日 星期四 15时50分22秒 MST
</commit_message>
<xml_diff>
--- a/201/201期中1复习/cheat_sheet.docx
+++ b/201/201期中1复习/cheat_sheet.docx
@@ -135,6 +135,24 @@
           <w:sz w:val="28"/>
           <w:szCs w:val="28"/>
         </w:rPr>
+        <w:t xml:space="preserve">-1bit sign, 6 bits </w:t>
+      </w:r>
+      <w:proofErr w:type="spellStart"/>
+      <w:r>
+        <w:rPr>
+          <w:rFonts w:ascii="Arial" w:hAnsi="Arial" w:cs="Arial"/>
+          <w:sz w:val="28"/>
+          <w:szCs w:val="28"/>
+        </w:rPr>
+        <w:t>exponet</w:t>
+      </w:r>
+      <w:proofErr w:type="spellEnd"/>
+      <w:r>
+        <w:rPr>
+          <w:rFonts w:ascii="Arial" w:hAnsi="Arial" w:cs="Arial"/>
+          <w:sz w:val="28"/>
+          <w:szCs w:val="28"/>
+        </w:rPr>
         <w:t xml:space="preserve"> </w:t>
       </w:r>
       <w:r>
@@ -804,39 +822,6 @@
       </w:pPr>
       <w:r>
         <w:rPr>
-          <w:rFonts w:ascii="Arial" w:hAnsi="Arial" w:cs="Arial"/>
-          <w:sz w:val="28"/>
-          <w:szCs w:val="28"/>
-        </w:rPr>
-        <w:t>‘</w:t>
-      </w:r>
-      <w:r>
-        <w:rPr>
-          <w:rFonts w:ascii="Arial" w:hAnsi="Arial" w:cs="Arial"/>
-          <w:sz w:val="28"/>
-          <w:szCs w:val="28"/>
-        </w:rPr>
-        <w:t>Typedef int Q</w:t>
-      </w:r>
-      <w:r>
-        <w:rPr>
-          <w:rFonts w:ascii="Arial" w:hAnsi="Arial" w:cs="Arial"/>
-          <w:sz w:val="28"/>
-          <w:szCs w:val="28"/>
-        </w:rPr>
-        <w:t xml:space="preserve">’: Q == int </w:t>
-      </w:r>
-    </w:p>
-    <w:p>
-      <w:pPr>
-        <w:rPr>
-          <w:rFonts w:ascii="Arial" w:hAnsi="Arial" w:cs="Arial"/>
-          <w:sz w:val="28"/>
-          <w:szCs w:val="28"/>
-        </w:rPr>
-      </w:pPr>
-      <w:r>
-        <w:rPr>
           <w:rFonts w:ascii="Arial" w:hAnsi="Arial" w:cs="Arial" w:hint="eastAsia"/>
           <w:sz w:val="28"/>
           <w:szCs w:val="28"/>
@@ -984,6 +969,7 @@
         <w:t xml:space="preserve">int </w:t>
       </w:r>
       <w:proofErr w:type="spellStart"/>
+      <w:proofErr w:type="gramStart"/>
       <w:r>
         <w:rPr>
           <w:rFonts w:ascii="Arial" w:hAnsi="Arial" w:cs="Arial"/>
@@ -999,7 +985,84 @@
           <w:sz w:val="28"/>
           <w:szCs w:val="28"/>
         </w:rPr>
-        <w:t>(File*)</w:t>
+        <w:t>(</w:t>
+      </w:r>
+      <w:proofErr w:type="gramEnd"/>
+      <w:r>
+        <w:rPr>
+          <w:rFonts w:ascii="Arial" w:hAnsi="Arial" w:cs="Arial"/>
+          <w:sz w:val="28"/>
+          <w:szCs w:val="28"/>
+        </w:rPr>
+        <w:t>File*)</w:t>
+      </w:r>
+    </w:p>
+    <w:p>
+      <w:pPr>
+        <w:rPr>
+          <w:rFonts w:ascii="Arial" w:hAnsi="Arial" w:cs="Arial"/>
+          <w:sz w:val="28"/>
+          <w:szCs w:val="28"/>
+        </w:rPr>
+      </w:pPr>
+      <w:r>
+        <w:rPr>
+          <w:rFonts w:ascii="Arial" w:hAnsi="Arial" w:cs="Arial"/>
+          <w:sz w:val="28"/>
+          <w:szCs w:val="28"/>
+        </w:rPr>
+        <w:t>#define [after] [</w:t>
+      </w:r>
+      <w:proofErr w:type="gramStart"/>
+      <w:r>
+        <w:rPr>
+          <w:rFonts w:ascii="Arial" w:hAnsi="Arial" w:cs="Arial"/>
+          <w:sz w:val="28"/>
+          <w:szCs w:val="28"/>
+        </w:rPr>
+        <w:t>before]</w:t>
+      </w:r>
+      <w:r>
+        <w:rPr>
+          <w:rFonts w:ascii="Arial" w:hAnsi="Arial" w:cs="Arial"/>
+          <w:sz w:val="28"/>
+          <w:szCs w:val="28"/>
+        </w:rPr>
+        <w:t xml:space="preserve">   </w:t>
+      </w:r>
+      <w:proofErr w:type="gramEnd"/>
+      <w:r>
+        <w:rPr>
+          <w:rFonts w:ascii="Arial" w:hAnsi="Arial" w:cs="Arial"/>
+          <w:sz w:val="28"/>
+          <w:szCs w:val="28"/>
+        </w:rPr>
+        <w:t>undefine</w:t>
+      </w:r>
+      <w:r>
+        <w:rPr>
+          <w:rFonts w:ascii="Arial" w:hAnsi="Arial" w:cs="Arial"/>
+          <w:sz w:val="28"/>
+          <w:szCs w:val="28"/>
+        </w:rPr>
+        <w:t xml:space="preserve">  --macro definition</w:t>
+      </w:r>
+    </w:p>
+    <w:p>
+      <w:pPr>
+        <w:rPr>
+          <w:rFonts w:ascii="Arial" w:hAnsi="Arial" w:cs="Arial"/>
+          <w:sz w:val="28"/>
+          <w:szCs w:val="28"/>
+        </w:rPr>
+      </w:pPr>
+      <w:r>
+        <w:rPr>
+          <w:rFonts w:ascii="Arial" w:hAnsi="Arial" w:cs="Arial"/>
+          <w:sz w:val="28"/>
+          <w:szCs w:val="28"/>
+        </w:rPr>
+        <w:t xml:space="preserve">‘Typedef int Q’: Q == int </w:t>
       </w:r>
     </w:p>
     <w:p>
@@ -1016,8 +1079,75 @@
           <w:sz w:val="28"/>
           <w:szCs w:val="28"/>
         </w:rPr>
-        <w:t>#define [after] [</w:t>
-      </w:r>
+        <w:t>stdin: keyboard</w:t>
+      </w:r>
+      <w:r>
+        <w:rPr>
+          <w:rFonts w:ascii="Arial" w:hAnsi="Arial" w:cs="Arial"/>
+          <w:sz w:val="28"/>
+          <w:szCs w:val="28"/>
+        </w:rPr>
+        <w:t>, &lt;</w:t>
+      </w:r>
+      <w:r>
+        <w:rPr>
+          <w:rFonts w:ascii="Arial" w:hAnsi="Arial" w:cs="Arial"/>
+          <w:sz w:val="28"/>
+          <w:szCs w:val="28"/>
+        </w:rPr>
+        <w:t xml:space="preserve">    </w:t>
+      </w:r>
+      <w:proofErr w:type="spellStart"/>
+      <w:r>
+        <w:rPr>
+          <w:rFonts w:ascii="Arial" w:hAnsi="Arial" w:cs="Arial"/>
+          <w:sz w:val="28"/>
+          <w:szCs w:val="28"/>
+        </w:rPr>
+        <w:t>stdout</w:t>
+      </w:r>
+      <w:proofErr w:type="spellEnd"/>
+      <w:r>
+        <w:rPr>
+          <w:rFonts w:ascii="Arial" w:hAnsi="Arial" w:cs="Arial"/>
+          <w:sz w:val="28"/>
+          <w:szCs w:val="28"/>
+        </w:rPr>
+        <w:t>: screen</w:t>
+      </w:r>
+      <w:r>
+        <w:rPr>
+          <w:rFonts w:ascii="Arial" w:hAnsi="Arial" w:cs="Arial"/>
+          <w:sz w:val="28"/>
+          <w:szCs w:val="28"/>
+        </w:rPr>
+        <w:t xml:space="preserve">, &gt;   </w:t>
+      </w:r>
+      <w:r>
+        <w:rPr>
+          <w:rFonts w:ascii="Arial" w:hAnsi="Arial" w:cs="Arial"/>
+          <w:sz w:val="28"/>
+          <w:szCs w:val="28"/>
+        </w:rPr>
+        <w:t>stderr</w:t>
+      </w:r>
+      <w:r>
+        <w:rPr>
+          <w:rFonts w:ascii="Arial" w:hAnsi="Arial" w:cs="Arial"/>
+          <w:sz w:val="28"/>
+          <w:szCs w:val="28"/>
+        </w:rPr>
+        <w:t>: screen, 2&gt;</w:t>
+      </w:r>
+    </w:p>
+    <w:p>
+      <w:pPr>
+        <w:rPr>
+          <w:rFonts w:ascii="Arial" w:hAnsi="Arial" w:cs="Arial" w:hint="eastAsia"/>
+          <w:sz w:val="28"/>
+          <w:szCs w:val="28"/>
+        </w:rPr>
+      </w:pPr>
       <w:proofErr w:type="gramStart"/>
       <w:r>
         <w:rPr>
@@ -1025,15 +1155,7 @@
           <w:sz w:val="28"/>
           <w:szCs w:val="28"/>
         </w:rPr>
-        <w:t>before]</w:t>
-      </w:r>
-      <w:r>
-        <w:rPr>
-          <w:rFonts w:ascii="Arial" w:hAnsi="Arial" w:cs="Arial"/>
-          <w:sz w:val="28"/>
-          <w:szCs w:val="28"/>
-        </w:rPr>
-        <w:t xml:space="preserve">   </w:t>
+        <w:t>Backspace :</w:t>
       </w:r>
       <w:proofErr w:type="gramEnd"/>
       <w:r>
@@ -1042,7 +1164,16 @@
           <w:sz w:val="28"/>
           <w:szCs w:val="28"/>
         </w:rPr>
-        <w:t>undefine</w:t>
+        <w:t xml:space="preserve">\b  backslash://   percent: %% </w:t>
+      </w:r>
+      <w:r>
+        <w:rPr>
+          <w:rFonts w:ascii="Arial" w:hAnsi="Arial" w:cs="Arial"/>
+          <w:sz w:val="28"/>
+          <w:szCs w:val="28"/>
+        </w:rPr>
+        <w:br/>
+        <w:t>shell: &gt; overwrite, &gt;&gt; add at the end</w:t>
       </w:r>
     </w:p>
     <w:sectPr>

</xml_diff>

<commit_message>
commit at 2023年 2月10日 星期五 12时28分52秒 MST
</commit_message>
<xml_diff>
--- a/201/201期中1复习/cheat_sheet.docx
+++ b/201/201期中1复习/cheat_sheet.docx
@@ -16,8 +16,248 @@
           <w:sz w:val="28"/>
           <w:szCs w:val="28"/>
         </w:rPr>
-        <w:t xml:space="preserve">int – 4 bytes – 32 </w:t>
-      </w:r>
+        <w:t>int – 4 bytes – 32 bits  long – 8bytes</w:t>
+      </w:r>
+      <w:r>
+        <w:rPr>
+          <w:rFonts w:ascii="Arial" w:hAnsi="Arial" w:cs="Arial"/>
+          <w:sz w:val="28"/>
+          <w:szCs w:val="28"/>
+        </w:rPr>
+        <w:t xml:space="preserve"> – ld%</w:t>
+      </w:r>
+      <w:r>
+        <w:rPr>
+          <w:rFonts w:ascii="Arial" w:hAnsi="Arial" w:cs="Arial"/>
+          <w:sz w:val="28"/>
+          <w:szCs w:val="28"/>
+        </w:rPr>
+        <w:t xml:space="preserve">  short – 2bytes</w:t>
+      </w:r>
+      <w:r>
+        <w:rPr>
+          <w:rFonts w:ascii="Arial" w:hAnsi="Arial" w:cs="Arial"/>
+          <w:sz w:val="28"/>
+          <w:szCs w:val="28"/>
+        </w:rPr>
+        <w:t xml:space="preserve"> – hd%</w:t>
+      </w:r>
+    </w:p>
+    <w:p>
+      <w:pPr>
+        <w:rPr>
+          <w:rFonts w:ascii="Arial" w:hAnsi="Arial" w:cs="Arial"/>
+          <w:sz w:val="28"/>
+          <w:szCs w:val="28"/>
+        </w:rPr>
+      </w:pPr>
+      <w:r>
+        <w:rPr>
+          <w:rFonts w:ascii="Arial" w:hAnsi="Arial" w:cs="Arial" w:hint="eastAsia"/>
+          <w:sz w:val="28"/>
+          <w:szCs w:val="28"/>
+        </w:rPr>
+        <w:t>f</w:t>
+      </w:r>
+      <w:r>
+        <w:rPr>
+          <w:rFonts w:ascii="Arial" w:hAnsi="Arial" w:cs="Arial"/>
+          <w:sz w:val="28"/>
+          <w:szCs w:val="28"/>
+        </w:rPr>
+        <w:t>loat – 4bytes</w:t>
+      </w:r>
+      <w:r>
+        <w:rPr>
+          <w:rFonts w:ascii="Arial" w:hAnsi="Arial" w:cs="Arial"/>
+          <w:sz w:val="28"/>
+          <w:szCs w:val="28"/>
+        </w:rPr>
+        <w:t xml:space="preserve"> – f%</w:t>
+      </w:r>
+      <w:r>
+        <w:rPr>
+          <w:rFonts w:ascii="Arial" w:hAnsi="Arial" w:cs="Arial"/>
+          <w:sz w:val="28"/>
+          <w:szCs w:val="28"/>
+        </w:rPr>
+        <w:t>-1bit sign, 6 bits exponet</w:t>
+      </w:r>
+      <w:r>
+        <w:rPr>
+          <w:rFonts w:ascii="Arial" w:hAnsi="Arial" w:cs="Arial"/>
+          <w:sz w:val="28"/>
+          <w:szCs w:val="28"/>
+        </w:rPr>
+        <w:t xml:space="preserve"> </w:t>
+      </w:r>
+      <w:r>
+        <w:rPr>
+          <w:rFonts w:ascii="Arial" w:hAnsi="Arial" w:cs="Arial" w:hint="eastAsia"/>
+          <w:sz w:val="28"/>
+          <w:szCs w:val="28"/>
+        </w:rPr>
+        <w:t>要跟一个</w:t>
+      </w:r>
+      <w:r>
+        <w:rPr>
+          <w:rFonts w:ascii="Arial" w:hAnsi="Arial" w:cs="Arial" w:hint="eastAsia"/>
+          <w:sz w:val="28"/>
+          <w:szCs w:val="28"/>
+        </w:rPr>
+        <w:t>f</w:t>
+      </w:r>
+      <w:r>
+        <w:rPr>
+          <w:rFonts w:ascii="Arial" w:hAnsi="Arial" w:cs="Arial" w:hint="eastAsia"/>
+          <w:sz w:val="28"/>
+          <w:szCs w:val="28"/>
+        </w:rPr>
+        <w:t xml:space="preserve"> </w:t>
+      </w:r>
+      <w:r>
+        <w:rPr>
+          <w:rFonts w:ascii="Arial" w:hAnsi="Arial" w:cs="Arial"/>
+          <w:sz w:val="28"/>
+          <w:szCs w:val="28"/>
+        </w:rPr>
+        <w:t>double – 8 bytes</w:t>
+      </w:r>
+      <w:r>
+        <w:rPr>
+          <w:rFonts w:ascii="Arial" w:hAnsi="Arial" w:cs="Arial"/>
+          <w:sz w:val="28"/>
+          <w:szCs w:val="28"/>
+        </w:rPr>
+        <w:t xml:space="preserve"> – </w:t>
+      </w:r>
+      <w:proofErr w:type="spellStart"/>
+      <w:r>
+        <w:rPr>
+          <w:rFonts w:ascii="Arial" w:hAnsi="Arial" w:cs="Arial"/>
+          <w:sz w:val="28"/>
+          <w:szCs w:val="28"/>
+        </w:rPr>
+        <w:t>lf</w:t>
+      </w:r>
+      <w:proofErr w:type="spellEnd"/>
+      <w:r>
+        <w:rPr>
+          <w:rFonts w:ascii="Arial" w:hAnsi="Arial" w:cs="Arial"/>
+          <w:sz w:val="28"/>
+          <w:szCs w:val="28"/>
+        </w:rPr>
+        <w:t>%</w:t>
+      </w:r>
+    </w:p>
+    <w:p>
+      <w:pPr>
+        <w:rPr>
+          <w:rFonts w:ascii="Arial" w:hAnsi="Arial" w:cs="Arial"/>
+          <w:sz w:val="28"/>
+          <w:szCs w:val="28"/>
+        </w:rPr>
+      </w:pPr>
+      <w:r>
+        <w:rPr>
+          <w:rFonts w:ascii="Arial" w:hAnsi="Arial" w:cs="Arial" w:hint="eastAsia"/>
+          <w:sz w:val="28"/>
+          <w:szCs w:val="28"/>
+        </w:rPr>
+        <w:t>c</w:t>
+      </w:r>
+      <w:r>
+        <w:rPr>
+          <w:rFonts w:ascii="Arial" w:hAnsi="Arial" w:cs="Arial"/>
+          <w:sz w:val="28"/>
+          <w:szCs w:val="28"/>
+        </w:rPr>
+        <w:t>har – 1byte</w:t>
+      </w:r>
+    </w:p>
+    <w:p>
+      <w:pPr>
+        <w:rPr>
+          <w:rFonts w:ascii="Arial" w:hAnsi="Arial" w:cs="Arial"/>
+          <w:sz w:val="28"/>
+          <w:szCs w:val="28"/>
+        </w:rPr>
+      </w:pPr>
+      <w:r>
+        <w:rPr>
+          <w:rFonts w:ascii="Arial" w:hAnsi="Arial" w:cs="Arial"/>
+          <w:sz w:val="28"/>
+          <w:szCs w:val="28"/>
+        </w:rPr>
+        <w:t xml:space="preserve">char \                </w:t>
+      </w:r>
+      <w:r>
+        <w:rPr>
+          <w:rFonts w:ascii="Arial" w:hAnsi="Arial" w:cs="Arial"/>
+          <w:sz w:val="28"/>
+          <w:szCs w:val="28"/>
+        </w:rPr>
+        <w:t xml:space="preserve"> </w:t>
+      </w:r>
+      <w:r>
+        <w:rPr>
+          <w:rFonts w:ascii="Arial" w:hAnsi="Arial" w:cs="Arial"/>
+          <w:sz w:val="28"/>
+          <w:szCs w:val="28"/>
+        </w:rPr>
+        <w:t xml:space="preserve">               float</w:t>
+      </w:r>
+      <w:r>
+        <w:rPr>
+          <w:rFonts w:ascii="Arial" w:hAnsi="Arial" w:cs="Arial"/>
+          <w:sz w:val="28"/>
+          <w:szCs w:val="28"/>
+        </w:rPr>
+        <w:t xml:space="preserve">     &lt;- Calculation</w:t>
+      </w:r>
+    </w:p>
+    <w:p>
+      <w:pPr>
+        <w:rPr>
+          <w:rFonts w:ascii="Arial" w:hAnsi="Arial" w:cs="Arial"/>
+          <w:sz w:val="28"/>
+          <w:szCs w:val="28"/>
+        </w:rPr>
+      </w:pPr>
+      <w:r>
+        <w:rPr>
+          <w:rFonts w:ascii="Arial" w:hAnsi="Arial" w:cs="Arial"/>
+          <w:sz w:val="28"/>
+          <w:szCs w:val="28"/>
+        </w:rPr>
+        <w:t xml:space="preserve">      -&gt; int -&gt; unsigned int -&gt; long -&gt; double &lt;-/</w:t>
+      </w:r>
+    </w:p>
+    <w:p>
+      <w:pPr>
+        <w:rPr>
+          <w:rFonts w:ascii="Arial" w:hAnsi="Arial" w:cs="Arial"/>
+          <w:sz w:val="28"/>
+          <w:szCs w:val="28"/>
+        </w:rPr>
+      </w:pPr>
+      <w:r>
+        <w:rPr>
+          <w:rFonts w:ascii="Arial" w:hAnsi="Arial" w:cs="Arial"/>
+          <w:sz w:val="28"/>
+          <w:szCs w:val="28"/>
+        </w:rPr>
+        <w:t>short/</w:t>
+      </w:r>
+    </w:p>
+    <w:p>
+      <w:pPr>
+        <w:rPr>
+          <w:rFonts w:ascii="Arial" w:hAnsi="Arial" w:cs="Arial"/>
+          <w:sz w:val="28"/>
+          <w:szCs w:val="28"/>
+        </w:rPr>
+      </w:pPr>
       <w:proofErr w:type="gramStart"/>
       <w:r>
         <w:rPr>
@@ -25,7 +265,7 @@
           <w:sz w:val="28"/>
           <w:szCs w:val="28"/>
         </w:rPr>
-        <w:t>bits  long</w:t>
+        <w:t>condition ?</w:t>
       </w:r>
       <w:proofErr w:type="gramEnd"/>
       <w:r>
@@ -34,126 +274,112 @@
           <w:sz w:val="28"/>
           <w:szCs w:val="28"/>
         </w:rPr>
-        <w:t xml:space="preserve"> – 8bytes</w:t>
-      </w:r>
-      <w:r>
-        <w:rPr>
-          <w:rFonts w:ascii="Arial" w:hAnsi="Arial" w:cs="Arial"/>
-          <w:sz w:val="28"/>
-          <w:szCs w:val="28"/>
-        </w:rPr>
-        <w:t xml:space="preserve"> – </w:t>
-      </w:r>
-      <w:proofErr w:type="spellStart"/>
-      <w:r>
-        <w:rPr>
-          <w:rFonts w:ascii="Arial" w:hAnsi="Arial" w:cs="Arial"/>
-          <w:sz w:val="28"/>
-          <w:szCs w:val="28"/>
-        </w:rPr>
-        <w:t>ld</w:t>
-      </w:r>
-      <w:proofErr w:type="spellEnd"/>
-      <w:r>
-        <w:rPr>
-          <w:rFonts w:ascii="Arial" w:hAnsi="Arial" w:cs="Arial"/>
-          <w:sz w:val="28"/>
-          <w:szCs w:val="28"/>
-        </w:rPr>
-        <w:t>%</w:t>
-      </w:r>
-      <w:r>
-        <w:rPr>
-          <w:rFonts w:ascii="Arial" w:hAnsi="Arial" w:cs="Arial"/>
-          <w:sz w:val="28"/>
-          <w:szCs w:val="28"/>
-        </w:rPr>
-        <w:t xml:space="preserve">  short – 2bytes</w:t>
-      </w:r>
-      <w:r>
-        <w:rPr>
-          <w:rFonts w:ascii="Arial" w:hAnsi="Arial" w:cs="Arial"/>
-          <w:sz w:val="28"/>
-          <w:szCs w:val="28"/>
-        </w:rPr>
-        <w:t xml:space="preserve"> – </w:t>
-      </w:r>
-      <w:proofErr w:type="spellStart"/>
-      <w:r>
-        <w:rPr>
-          <w:rFonts w:ascii="Arial" w:hAnsi="Arial" w:cs="Arial"/>
-          <w:sz w:val="28"/>
-          <w:szCs w:val="28"/>
-        </w:rPr>
-        <w:t>hd</w:t>
-      </w:r>
-      <w:proofErr w:type="spellEnd"/>
-      <w:r>
-        <w:rPr>
-          <w:rFonts w:ascii="Arial" w:hAnsi="Arial" w:cs="Arial"/>
-          <w:sz w:val="28"/>
-          <w:szCs w:val="28"/>
-        </w:rPr>
-        <w:t>%</w:t>
-      </w:r>
-    </w:p>
-    <w:p>
-      <w:pPr>
-        <w:rPr>
-          <w:rFonts w:ascii="Arial" w:hAnsi="Arial" w:cs="Arial"/>
-          <w:sz w:val="28"/>
-          <w:szCs w:val="28"/>
-        </w:rPr>
-      </w:pPr>
+        <w:t xml:space="preserve"> expression1: expression2;</w:t>
+      </w:r>
+    </w:p>
+    <w:p>
+      <w:pPr>
+        <w:rPr>
+          <w:rFonts w:ascii="Arial" w:hAnsi="Arial" w:cs="Arial"/>
+          <w:sz w:val="28"/>
+          <w:szCs w:val="28"/>
+        </w:rPr>
+      </w:pPr>
+      <w:proofErr w:type="gramStart"/>
+      <w:r>
+        <w:rPr>
+          <w:rFonts w:ascii="Arial" w:hAnsi="Arial" w:cs="Arial"/>
+          <w:sz w:val="28"/>
+          <w:szCs w:val="28"/>
+        </w:rPr>
+        <w:t>switch(</w:t>
+      </w:r>
+      <w:proofErr w:type="gramEnd"/>
+      <w:r>
+        <w:rPr>
+          <w:rFonts w:ascii="Arial" w:hAnsi="Arial" w:cs="Arial"/>
+          <w:sz w:val="28"/>
+          <w:szCs w:val="28"/>
+        </w:rPr>
+        <w:t>){case v1: exp1 break;…..}  for (exp</w:t>
+      </w:r>
+      <w:proofErr w:type="gramStart"/>
+      <w:r>
+        <w:rPr>
+          <w:rFonts w:ascii="Arial" w:hAnsi="Arial" w:cs="Arial"/>
+          <w:sz w:val="28"/>
+          <w:szCs w:val="28"/>
+        </w:rPr>
+        <w:t>1;condition</w:t>
+      </w:r>
+      <w:proofErr w:type="gramEnd"/>
+      <w:r>
+        <w:rPr>
+          <w:rFonts w:ascii="Arial" w:hAnsi="Arial" w:cs="Arial"/>
+          <w:sz w:val="28"/>
+          <w:szCs w:val="28"/>
+        </w:rPr>
+        <w:t>;exp3){}</w:t>
+      </w:r>
+    </w:p>
+    <w:p>
+      <w:pPr>
+        <w:rPr>
+          <w:rFonts w:ascii="Arial" w:hAnsi="Arial" w:cs="Arial"/>
+          <w:sz w:val="28"/>
+          <w:szCs w:val="28"/>
+        </w:rPr>
+      </w:pPr>
+      <w:r>
+        <w:rPr>
+          <w:rFonts w:ascii="Arial" w:hAnsi="Arial" w:cs="Arial"/>
+          <w:sz w:val="28"/>
+          <w:szCs w:val="28"/>
+        </w:rPr>
+        <w:t>(</w:t>
+      </w:r>
+      <w:proofErr w:type="gramStart"/>
       <w:r>
         <w:rPr>
           <w:rFonts w:ascii="Arial" w:hAnsi="Arial" w:cs="Arial" w:hint="eastAsia"/>
           <w:sz w:val="28"/>
           <w:szCs w:val="28"/>
         </w:rPr>
-        <w:t>f</w:t>
-      </w:r>
-      <w:r>
-        <w:rPr>
-          <w:rFonts w:ascii="Arial" w:hAnsi="Arial" w:cs="Arial"/>
-          <w:sz w:val="28"/>
-          <w:szCs w:val="28"/>
-        </w:rPr>
-        <w:t>loat – 4bytes</w:t>
-      </w:r>
-      <w:r>
-        <w:rPr>
-          <w:rFonts w:ascii="Arial" w:hAnsi="Arial" w:cs="Arial"/>
-          <w:sz w:val="28"/>
-          <w:szCs w:val="28"/>
-        </w:rPr>
-        <w:t xml:space="preserve"> – f%</w:t>
-      </w:r>
-      <w:r>
-        <w:rPr>
-          <w:rFonts w:ascii="Arial" w:hAnsi="Arial" w:cs="Arial"/>
-          <w:sz w:val="28"/>
-          <w:szCs w:val="28"/>
-        </w:rPr>
-        <w:t xml:space="preserve">-1bit sign, 6 bits </w:t>
-      </w:r>
-      <w:proofErr w:type="spellStart"/>
-      <w:r>
-        <w:rPr>
-          <w:rFonts w:ascii="Arial" w:hAnsi="Arial" w:cs="Arial"/>
-          <w:sz w:val="28"/>
-          <w:szCs w:val="28"/>
-        </w:rPr>
-        <w:t>exponet</w:t>
-      </w:r>
-      <w:proofErr w:type="spellEnd"/>
-      <w:r>
-        <w:rPr>
-          <w:rFonts w:ascii="Arial" w:hAnsi="Arial" w:cs="Arial"/>
-          <w:sz w:val="28"/>
-          <w:szCs w:val="28"/>
-        </w:rPr>
-        <w:t xml:space="preserve"> </w:t>
+        <w:t>c</w:t>
+      </w:r>
+      <w:r>
+        <w:rPr>
+          <w:rFonts w:ascii="Arial" w:hAnsi="Arial" w:cs="Arial"/>
+          <w:sz w:val="28"/>
+          <w:szCs w:val="28"/>
+        </w:rPr>
+        <w:t>har</w:t>
+      </w:r>
+      <w:proofErr w:type="gramEnd"/>
+      <w:r>
+        <w:rPr>
+          <w:rFonts w:ascii="Arial" w:hAnsi="Arial" w:cs="Arial"/>
+          <w:sz w:val="28"/>
+          <w:szCs w:val="28"/>
+        </w:rPr>
+        <w:t xml:space="preserve"> array end with an ‘\0’) == string;</w:t>
+      </w:r>
+    </w:p>
+    <w:p>
+      <w:pPr>
+        <w:rPr>
+          <w:rFonts w:ascii="Arial" w:hAnsi="Arial" w:cs="Arial"/>
+          <w:sz w:val="28"/>
+          <w:szCs w:val="28"/>
+        </w:rPr>
+      </w:pPr>
+      <w:r>
+        <w:rPr>
+          <w:rFonts w:ascii="Arial" w:hAnsi="Arial" w:cs="Arial"/>
+          <w:sz w:val="28"/>
+          <w:szCs w:val="28"/>
+        </w:rPr>
+        <w:t>a</w:t>
       </w:r>
       <w:r>
         <w:rPr>
@@ -161,282 +387,16 @@
           <w:sz w:val="28"/>
           <w:szCs w:val="28"/>
         </w:rPr>
-        <w:t>要跟一个</w:t>
-      </w:r>
-      <w:r>
-        <w:rPr>
-          <w:rFonts w:ascii="Arial" w:hAnsi="Arial" w:cs="Arial" w:hint="eastAsia"/>
-          <w:sz w:val="28"/>
-          <w:szCs w:val="28"/>
-        </w:rPr>
-        <w:t>f</w:t>
-      </w:r>
-      <w:r>
-        <w:rPr>
-          <w:rFonts w:ascii="Arial" w:hAnsi="Arial" w:cs="Arial" w:hint="eastAsia"/>
-          <w:sz w:val="28"/>
-          <w:szCs w:val="28"/>
-        </w:rPr>
-        <w:t xml:space="preserve"> </w:t>
-      </w:r>
-      <w:r>
-        <w:rPr>
-          <w:rFonts w:ascii="Arial" w:hAnsi="Arial" w:cs="Arial"/>
-          <w:sz w:val="28"/>
-          <w:szCs w:val="28"/>
-        </w:rPr>
-        <w:t>double – 8 bytes</w:t>
-      </w:r>
-      <w:r>
-        <w:rPr>
-          <w:rFonts w:ascii="Arial" w:hAnsi="Arial" w:cs="Arial"/>
-          <w:sz w:val="28"/>
-          <w:szCs w:val="28"/>
-        </w:rPr>
-        <w:t xml:space="preserve"> – </w:t>
-      </w:r>
-      <w:proofErr w:type="spellStart"/>
-      <w:r>
-        <w:rPr>
-          <w:rFonts w:ascii="Arial" w:hAnsi="Arial" w:cs="Arial"/>
-          <w:sz w:val="28"/>
-          <w:szCs w:val="28"/>
-        </w:rPr>
-        <w:t>lf</w:t>
-      </w:r>
-      <w:proofErr w:type="spellEnd"/>
-      <w:r>
-        <w:rPr>
-          <w:rFonts w:ascii="Arial" w:hAnsi="Arial" w:cs="Arial"/>
-          <w:sz w:val="28"/>
-          <w:szCs w:val="28"/>
-        </w:rPr>
-        <w:t>%</w:t>
-      </w:r>
-    </w:p>
-    <w:p>
-      <w:pPr>
-        <w:rPr>
-          <w:rFonts w:ascii="Arial" w:hAnsi="Arial" w:cs="Arial"/>
-          <w:sz w:val="28"/>
-          <w:szCs w:val="28"/>
-        </w:rPr>
-      </w:pPr>
-      <w:r>
-        <w:rPr>
-          <w:rFonts w:ascii="Arial" w:hAnsi="Arial" w:cs="Arial" w:hint="eastAsia"/>
-          <w:sz w:val="28"/>
-          <w:szCs w:val="28"/>
-        </w:rPr>
-        <w:t>c</w:t>
-      </w:r>
-      <w:r>
-        <w:rPr>
-          <w:rFonts w:ascii="Arial" w:hAnsi="Arial" w:cs="Arial"/>
-          <w:sz w:val="28"/>
-          <w:szCs w:val="28"/>
-        </w:rPr>
-        <w:t>har – 1byte</w:t>
-      </w:r>
-    </w:p>
-    <w:p>
-      <w:pPr>
-        <w:rPr>
-          <w:rFonts w:ascii="Arial" w:hAnsi="Arial" w:cs="Arial"/>
-          <w:sz w:val="28"/>
-          <w:szCs w:val="28"/>
-        </w:rPr>
-      </w:pPr>
-      <w:r>
-        <w:rPr>
-          <w:rFonts w:ascii="Arial" w:hAnsi="Arial" w:cs="Arial"/>
-          <w:sz w:val="28"/>
-          <w:szCs w:val="28"/>
-        </w:rPr>
-        <w:t xml:space="preserve">char \                </w:t>
-      </w:r>
-      <w:r>
-        <w:rPr>
-          <w:rFonts w:ascii="Arial" w:hAnsi="Arial" w:cs="Arial"/>
-          <w:sz w:val="28"/>
-          <w:szCs w:val="28"/>
-        </w:rPr>
-        <w:t xml:space="preserve"> </w:t>
-      </w:r>
-      <w:r>
-        <w:rPr>
-          <w:rFonts w:ascii="Arial" w:hAnsi="Arial" w:cs="Arial"/>
-          <w:sz w:val="28"/>
-          <w:szCs w:val="28"/>
-        </w:rPr>
-        <w:t xml:space="preserve">               float</w:t>
-      </w:r>
-      <w:r>
-        <w:rPr>
-          <w:rFonts w:ascii="Arial" w:hAnsi="Arial" w:cs="Arial"/>
-          <w:sz w:val="28"/>
-          <w:szCs w:val="28"/>
-        </w:rPr>
-        <w:t xml:space="preserve">     &lt;- Calculation</w:t>
-      </w:r>
-    </w:p>
-    <w:p>
-      <w:pPr>
-        <w:rPr>
-          <w:rFonts w:ascii="Arial" w:hAnsi="Arial" w:cs="Arial"/>
-          <w:sz w:val="28"/>
-          <w:szCs w:val="28"/>
-        </w:rPr>
-      </w:pPr>
-      <w:r>
-        <w:rPr>
-          <w:rFonts w:ascii="Arial" w:hAnsi="Arial" w:cs="Arial"/>
-          <w:sz w:val="28"/>
-          <w:szCs w:val="28"/>
-        </w:rPr>
-        <w:t xml:space="preserve">      -&gt; int -&gt; unsigned int -&gt; long -&gt; double &lt;-/</w:t>
-      </w:r>
-    </w:p>
-    <w:p>
-      <w:pPr>
-        <w:rPr>
-          <w:rFonts w:ascii="Arial" w:hAnsi="Arial" w:cs="Arial"/>
-          <w:sz w:val="28"/>
-          <w:szCs w:val="28"/>
-        </w:rPr>
-      </w:pPr>
-      <w:r>
-        <w:rPr>
-          <w:rFonts w:ascii="Arial" w:hAnsi="Arial" w:cs="Arial"/>
-          <w:sz w:val="28"/>
-          <w:szCs w:val="28"/>
-        </w:rPr>
-        <w:t>short/</w:t>
-      </w:r>
-    </w:p>
-    <w:p>
-      <w:pPr>
-        <w:rPr>
-          <w:rFonts w:ascii="Arial" w:hAnsi="Arial" w:cs="Arial"/>
-          <w:sz w:val="28"/>
-          <w:szCs w:val="28"/>
-        </w:rPr>
-      </w:pPr>
-      <w:proofErr w:type="gramStart"/>
-      <w:r>
-        <w:rPr>
-          <w:rFonts w:ascii="Arial" w:hAnsi="Arial" w:cs="Arial"/>
-          <w:sz w:val="28"/>
-          <w:szCs w:val="28"/>
-        </w:rPr>
-        <w:t>condition ?</w:t>
-      </w:r>
-      <w:proofErr w:type="gramEnd"/>
-      <w:r>
-        <w:rPr>
-          <w:rFonts w:ascii="Arial" w:hAnsi="Arial" w:cs="Arial"/>
-          <w:sz w:val="28"/>
-          <w:szCs w:val="28"/>
-        </w:rPr>
-        <w:t xml:space="preserve"> expression1: expression2;</w:t>
-      </w:r>
-    </w:p>
-    <w:p>
-      <w:pPr>
-        <w:rPr>
-          <w:rFonts w:ascii="Arial" w:hAnsi="Arial" w:cs="Arial"/>
-          <w:sz w:val="28"/>
-          <w:szCs w:val="28"/>
-        </w:rPr>
-      </w:pPr>
-      <w:proofErr w:type="gramStart"/>
-      <w:r>
-        <w:rPr>
-          <w:rFonts w:ascii="Arial" w:hAnsi="Arial" w:cs="Arial"/>
-          <w:sz w:val="28"/>
-          <w:szCs w:val="28"/>
-        </w:rPr>
-        <w:t>switch(</w:t>
-      </w:r>
-      <w:proofErr w:type="gramEnd"/>
-      <w:r>
-        <w:rPr>
-          <w:rFonts w:ascii="Arial" w:hAnsi="Arial" w:cs="Arial"/>
-          <w:sz w:val="28"/>
-          <w:szCs w:val="28"/>
-        </w:rPr>
-        <w:t>){case v1: exp1 break;…..}  for (exp</w:t>
-      </w:r>
-      <w:proofErr w:type="gramStart"/>
-      <w:r>
-        <w:rPr>
-          <w:rFonts w:ascii="Arial" w:hAnsi="Arial" w:cs="Arial"/>
-          <w:sz w:val="28"/>
-          <w:szCs w:val="28"/>
-        </w:rPr>
-        <w:t>1;condition</w:t>
-      </w:r>
-      <w:proofErr w:type="gramEnd"/>
-      <w:r>
-        <w:rPr>
-          <w:rFonts w:ascii="Arial" w:hAnsi="Arial" w:cs="Arial"/>
-          <w:sz w:val="28"/>
-          <w:szCs w:val="28"/>
-        </w:rPr>
-        <w:t>;exp3){}</w:t>
-      </w:r>
-    </w:p>
-    <w:p>
-      <w:pPr>
-        <w:rPr>
-          <w:rFonts w:ascii="Arial" w:hAnsi="Arial" w:cs="Arial"/>
-          <w:sz w:val="28"/>
-          <w:szCs w:val="28"/>
-        </w:rPr>
-      </w:pPr>
-      <w:r>
-        <w:rPr>
-          <w:rFonts w:ascii="Arial" w:hAnsi="Arial" w:cs="Arial"/>
-          <w:sz w:val="28"/>
-          <w:szCs w:val="28"/>
-        </w:rPr>
-        <w:t>(</w:t>
-      </w:r>
-      <w:proofErr w:type="gramStart"/>
-      <w:r>
-        <w:rPr>
-          <w:rFonts w:ascii="Arial" w:hAnsi="Arial" w:cs="Arial" w:hint="eastAsia"/>
-          <w:sz w:val="28"/>
-          <w:szCs w:val="28"/>
-        </w:rPr>
-        <w:t>c</w:t>
-      </w:r>
-      <w:r>
-        <w:rPr>
-          <w:rFonts w:ascii="Arial" w:hAnsi="Arial" w:cs="Arial"/>
-          <w:sz w:val="28"/>
-          <w:szCs w:val="28"/>
-        </w:rPr>
-        <w:t>har</w:t>
-      </w:r>
-      <w:proofErr w:type="gramEnd"/>
-      <w:r>
-        <w:rPr>
-          <w:rFonts w:ascii="Arial" w:hAnsi="Arial" w:cs="Arial"/>
-          <w:sz w:val="28"/>
-          <w:szCs w:val="28"/>
-        </w:rPr>
-        <w:t xml:space="preserve"> array end with an ‘\0’) == string;</w:t>
-      </w:r>
-    </w:p>
-    <w:p>
-      <w:pPr>
-        <w:rPr>
-          <w:rFonts w:ascii="Arial" w:hAnsi="Arial" w:cs="Arial"/>
-          <w:sz w:val="28"/>
-          <w:szCs w:val="28"/>
-        </w:rPr>
-      </w:pPr>
+        <w:t>:</w:t>
+      </w:r>
+      <w:r>
+        <w:rPr>
+          <w:rFonts w:ascii="Arial" w:hAnsi="Arial" w:cs="Arial"/>
+          <w:sz w:val="28"/>
+          <w:szCs w:val="28"/>
+        </w:rPr>
+        <w:t xml:space="preserve"> vari</w:t>
+      </w:r>
       <w:r>
         <w:rPr>
           <w:rFonts w:ascii="Arial" w:hAnsi="Arial" w:cs="Arial"/>
@@ -447,30 +407,6 @@
       </w:r>
       <w:r>
         <w:rPr>
-          <w:rFonts w:ascii="Arial" w:hAnsi="Arial" w:cs="Arial" w:hint="eastAsia"/>
-          <w:sz w:val="28"/>
-          <w:szCs w:val="28"/>
-        </w:rPr>
-        <w:t>:</w:t>
-      </w:r>
-      <w:r>
-        <w:rPr>
-          <w:rFonts w:ascii="Arial" w:hAnsi="Arial" w:cs="Arial"/>
-          <w:sz w:val="28"/>
-          <w:szCs w:val="28"/>
-        </w:rPr>
-        <w:t xml:space="preserve"> vari</w:t>
-      </w:r>
-      <w:r>
-        <w:rPr>
-          <w:rFonts w:ascii="Arial" w:hAnsi="Arial" w:cs="Arial"/>
-          <w:sz w:val="28"/>
-          <w:szCs w:val="28"/>
-        </w:rPr>
-        <w:t>a</w:t>
-      </w:r>
-      <w:r>
-        <w:rPr>
           <w:rFonts w:ascii="Arial" w:hAnsi="Arial" w:cs="Arial"/>
           <w:sz w:val="28"/>
           <w:szCs w:val="28"/>
@@ -483,15 +419,7 @@
           <w:sz w:val="28"/>
           <w:szCs w:val="28"/>
         </w:rPr>
-        <w:t>--&amp;a: address of var a</w:t>
-      </w:r>
-      <w:r>
-        <w:rPr>
-          <w:rFonts w:ascii="Arial" w:hAnsi="Arial" w:cs="Arial"/>
-          <w:sz w:val="28"/>
-          <w:szCs w:val="28"/>
-        </w:rPr>
-        <w:t xml:space="preserve"> --</w:t>
+        <w:t>--&amp;a: address of var a --</w:t>
       </w:r>
       <w:r>
         <w:rPr>
@@ -834,58 +762,7 @@
           <w:sz w:val="28"/>
           <w:szCs w:val="28"/>
         </w:rPr>
-        <w:t>06</w:t>
-      </w:r>
-      <w:r>
-        <w:rPr>
-          <w:rFonts w:ascii="Arial" w:hAnsi="Arial" w:cs="Arial" w:hint="eastAsia"/>
-          <w:sz w:val="28"/>
-          <w:szCs w:val="28"/>
-        </w:rPr>
-        <w:t>d</w:t>
-      </w:r>
-      <w:r>
-        <w:rPr>
-          <w:rFonts w:ascii="Arial" w:hAnsi="Arial" w:cs="Arial"/>
-          <w:sz w:val="28"/>
-          <w:szCs w:val="28"/>
-        </w:rPr>
-        <w:t>: 6-digit integer filled with 0.   %.5f:  5decimal place float</w:t>
-      </w:r>
-    </w:p>
-    <w:p>
-      <w:pPr>
-        <w:rPr>
-          <w:rFonts w:ascii="Arial" w:hAnsi="Arial" w:cs="Arial" w:hint="eastAsia"/>
-          <w:sz w:val="28"/>
-          <w:szCs w:val="28"/>
-        </w:rPr>
-      </w:pPr>
-      <w:r>
-        <w:rPr>
-          <w:rFonts w:ascii="Arial" w:hAnsi="Arial" w:cs="Arial"/>
-          <w:sz w:val="28"/>
-          <w:szCs w:val="28"/>
-        </w:rPr>
-        <w:t xml:space="preserve">int </w:t>
-      </w:r>
-      <w:proofErr w:type="spellStart"/>
-      <w:r>
-        <w:rPr>
-          <w:rFonts w:ascii="Arial" w:hAnsi="Arial" w:cs="Arial"/>
-          <w:sz w:val="28"/>
-          <w:szCs w:val="28"/>
-        </w:rPr>
-        <w:t>argc</w:t>
-      </w:r>
-      <w:proofErr w:type="spellEnd"/>
-      <w:r>
-        <w:rPr>
-          <w:rFonts w:ascii="Arial" w:hAnsi="Arial" w:cs="Arial"/>
-          <w:sz w:val="28"/>
-          <w:szCs w:val="28"/>
-        </w:rPr>
-        <w:t>, char *</w:t>
+        <w:t>-</w:t>
       </w:r>
       <w:proofErr w:type="spellStart"/>
       <w:proofErr w:type="gramStart"/>
@@ -895,17 +772,9 @@
           <w:sz w:val="28"/>
           <w:szCs w:val="28"/>
         </w:rPr>
-        <w:t>argv</w:t>
+        <w:t>m.pX</w:t>
       </w:r>
       <w:proofErr w:type="spellEnd"/>
-      <w:r>
-        <w:rPr>
-          <w:rFonts w:ascii="Arial" w:hAnsi="Arial" w:cs="Arial"/>
-          <w:sz w:val="28"/>
-          <w:szCs w:val="28"/>
-        </w:rPr>
-        <w:t>[</w:t>
-      </w:r>
       <w:proofErr w:type="gramEnd"/>
       <w:r>
         <w:rPr>
@@ -913,60 +782,83 @@
           <w:sz w:val="28"/>
           <w:szCs w:val="28"/>
         </w:rPr>
-        <w:t>]</w:t>
-      </w:r>
-    </w:p>
-    <w:p>
-      <w:pPr>
-        <w:rPr>
-          <w:rFonts w:ascii="Arial" w:hAnsi="Arial" w:cs="Arial"/>
-          <w:sz w:val="28"/>
-          <w:szCs w:val="28"/>
-        </w:rPr>
-      </w:pPr>
-      <w:proofErr w:type="gramStart"/>
-      <w:r>
+        <w:t xml:space="preserve">    ‘-‘ left justification  ‘m, p’ int  ‘X’ letter</w:t>
+      </w:r>
+    </w:p>
+    <w:p>
+      <w:pPr>
         <w:rPr>
           <w:rFonts w:ascii="Arial" w:hAnsi="Arial" w:cs="Arial" w:hint="eastAsia"/>
           <w:sz w:val="28"/>
           <w:szCs w:val="28"/>
         </w:rPr>
-        <w:t>#</w:t>
-      </w:r>
-      <w:r>
-        <w:rPr>
-          <w:rFonts w:ascii="Arial" w:hAnsi="Arial" w:cs="Arial"/>
-          <w:sz w:val="28"/>
-          <w:szCs w:val="28"/>
-        </w:rPr>
-        <w:t>!/</w:t>
-      </w:r>
-      <w:proofErr w:type="gramEnd"/>
-      <w:r>
-        <w:rPr>
-          <w:rFonts w:ascii="Arial" w:hAnsi="Arial" w:cs="Arial"/>
-          <w:sz w:val="28"/>
-          <w:szCs w:val="28"/>
-        </w:rPr>
-        <w:t>bin/bash</w:t>
-      </w:r>
-    </w:p>
-    <w:p>
-      <w:pPr>
+      </w:pPr>
+      <w:r>
         <w:rPr>
           <w:rFonts w:ascii="Arial" w:hAnsi="Arial" w:cs="Arial" w:hint="eastAsia"/>
           <w:sz w:val="28"/>
           <w:szCs w:val="28"/>
         </w:rPr>
-      </w:pPr>
-      <w:r>
-        <w:rPr>
-          <w:rFonts w:ascii="Arial" w:hAnsi="Arial" w:cs="Arial"/>
-          <w:sz w:val="28"/>
-          <w:szCs w:val="28"/>
-        </w:rPr>
-        <w:lastRenderedPageBreak/>
+        <w:t>%</w:t>
+      </w:r>
+      <w:r>
+        <w:rPr>
+          <w:rFonts w:ascii="Arial" w:hAnsi="Arial" w:cs="Arial"/>
+          <w:sz w:val="28"/>
+          <w:szCs w:val="28"/>
+        </w:rPr>
+        <w:t>06</w:t>
+      </w:r>
+      <w:r>
+        <w:rPr>
+          <w:rFonts w:ascii="Arial" w:hAnsi="Arial" w:cs="Arial" w:hint="eastAsia"/>
+          <w:sz w:val="28"/>
+          <w:szCs w:val="28"/>
+        </w:rPr>
+        <w:t>d</w:t>
+      </w:r>
+      <w:r>
+        <w:rPr>
+          <w:rFonts w:ascii="Arial" w:hAnsi="Arial" w:cs="Arial"/>
+          <w:sz w:val="28"/>
+          <w:szCs w:val="28"/>
+        </w:rPr>
+        <w:t>: 6-digit integer filled with 0.   %.5f:  5decimal place float</w:t>
+      </w:r>
+    </w:p>
+    <w:p>
+      <w:pPr>
+        <w:rPr>
+          <w:rFonts w:ascii="Arial" w:hAnsi="Arial" w:cs="Arial"/>
+          <w:sz w:val="28"/>
+          <w:szCs w:val="28"/>
+        </w:rPr>
+      </w:pPr>
+      <w:r>
+        <w:rPr>
+          <w:rFonts w:ascii="Arial" w:hAnsi="Arial" w:cs="Arial"/>
+          <w:sz w:val="28"/>
+          <w:szCs w:val="28"/>
+        </w:rPr>
         <w:t xml:space="preserve">int </w:t>
+      </w:r>
+      <w:proofErr w:type="spellStart"/>
+      <w:r>
+        <w:rPr>
+          <w:rFonts w:ascii="Arial" w:hAnsi="Arial" w:cs="Arial"/>
+          <w:sz w:val="28"/>
+          <w:szCs w:val="28"/>
+        </w:rPr>
+        <w:t>argc</w:t>
+      </w:r>
+      <w:proofErr w:type="spellEnd"/>
+      <w:r>
+        <w:rPr>
+          <w:rFonts w:ascii="Arial" w:hAnsi="Arial" w:cs="Arial"/>
+          <w:sz w:val="28"/>
+          <w:szCs w:val="28"/>
+        </w:rPr>
+        <w:t>, char *</w:t>
       </w:r>
       <w:proofErr w:type="spellStart"/>
       <w:proofErr w:type="gramStart"/>
@@ -976,6 +868,87 @@
           <w:sz w:val="28"/>
           <w:szCs w:val="28"/>
         </w:rPr>
+        <w:t>argv</w:t>
+      </w:r>
+      <w:proofErr w:type="spellEnd"/>
+      <w:r>
+        <w:rPr>
+          <w:rFonts w:ascii="Arial" w:hAnsi="Arial" w:cs="Arial"/>
+          <w:sz w:val="28"/>
+          <w:szCs w:val="28"/>
+        </w:rPr>
+        <w:t>[</w:t>
+      </w:r>
+      <w:proofErr w:type="gramEnd"/>
+      <w:r>
+        <w:rPr>
+          <w:rFonts w:ascii="Arial" w:hAnsi="Arial" w:cs="Arial"/>
+          <w:sz w:val="28"/>
+          <w:szCs w:val="28"/>
+        </w:rPr>
+        <w:t>]</w:t>
+      </w:r>
+    </w:p>
+    <w:p>
+      <w:pPr>
+        <w:rPr>
+          <w:rFonts w:ascii="Arial" w:hAnsi="Arial" w:cs="Arial"/>
+          <w:sz w:val="28"/>
+          <w:szCs w:val="28"/>
+        </w:rPr>
+      </w:pPr>
+      <w:proofErr w:type="gramStart"/>
+      <w:r>
+        <w:rPr>
+          <w:rFonts w:ascii="Arial" w:hAnsi="Arial" w:cs="Arial" w:hint="eastAsia"/>
+          <w:sz w:val="28"/>
+          <w:szCs w:val="28"/>
+        </w:rPr>
+        <w:lastRenderedPageBreak/>
+        <w:t>#</w:t>
+      </w:r>
+      <w:r>
+        <w:rPr>
+          <w:rFonts w:ascii="Arial" w:hAnsi="Arial" w:cs="Arial"/>
+          <w:sz w:val="28"/>
+          <w:szCs w:val="28"/>
+        </w:rPr>
+        <w:t>!/</w:t>
+      </w:r>
+      <w:proofErr w:type="gramEnd"/>
+      <w:r>
+        <w:rPr>
+          <w:rFonts w:ascii="Arial" w:hAnsi="Arial" w:cs="Arial"/>
+          <w:sz w:val="28"/>
+          <w:szCs w:val="28"/>
+        </w:rPr>
+        <w:t>bin/bash</w:t>
+      </w:r>
+    </w:p>
+    <w:p>
+      <w:pPr>
+        <w:rPr>
+          <w:rFonts w:ascii="Arial" w:hAnsi="Arial" w:cs="Arial"/>
+          <w:sz w:val="28"/>
+          <w:szCs w:val="28"/>
+        </w:rPr>
+      </w:pPr>
+      <w:r>
+        <w:rPr>
+          <w:rFonts w:ascii="Arial" w:hAnsi="Arial" w:cs="Arial"/>
+          <w:sz w:val="28"/>
+          <w:szCs w:val="28"/>
+        </w:rPr>
+        <w:t xml:space="preserve">int </w:t>
+      </w:r>
+      <w:proofErr w:type="spellStart"/>
+      <w:proofErr w:type="gramStart"/>
+      <w:r>
+        <w:rPr>
+          <w:rFonts w:ascii="Arial" w:hAnsi="Arial" w:cs="Arial"/>
+          <w:sz w:val="28"/>
+          <w:szCs w:val="28"/>
+        </w:rPr>
         <w:t>feof</w:t>
       </w:r>
       <w:proofErr w:type="spellEnd"/>
@@ -1068,7 +1041,7 @@
     <w:p>
       <w:pPr>
         <w:rPr>
-          <w:rFonts w:ascii="Arial" w:hAnsi="Arial" w:cs="Arial" w:hint="eastAsia"/>
+          <w:rFonts w:ascii="Arial" w:hAnsi="Arial" w:cs="Arial"/>
           <w:sz w:val="28"/>
           <w:szCs w:val="28"/>
         </w:rPr>
@@ -1121,29 +1094,13 @@
           <w:sz w:val="28"/>
           <w:szCs w:val="28"/>
         </w:rPr>
-        <w:t xml:space="preserve">, &gt;   </w:t>
-      </w:r>
-      <w:r>
-        <w:rPr>
-          <w:rFonts w:ascii="Arial" w:hAnsi="Arial" w:cs="Arial"/>
-          <w:sz w:val="28"/>
-          <w:szCs w:val="28"/>
-        </w:rPr>
-        <w:t>stderr</w:t>
-      </w:r>
-      <w:r>
-        <w:rPr>
-          <w:rFonts w:ascii="Arial" w:hAnsi="Arial" w:cs="Arial"/>
-          <w:sz w:val="28"/>
-          <w:szCs w:val="28"/>
-        </w:rPr>
-        <w:t>: screen, 2&gt;</w:t>
-      </w:r>
-    </w:p>
-    <w:p>
-      <w:pPr>
-        <w:rPr>
-          <w:rFonts w:ascii="Arial" w:hAnsi="Arial" w:cs="Arial" w:hint="eastAsia"/>
+        <w:t>, &gt;   stderr: screen, 2&gt;</w:t>
+      </w:r>
+    </w:p>
+    <w:p>
+      <w:pPr>
+        <w:rPr>
+          <w:rFonts w:ascii="Arial" w:hAnsi="Arial" w:cs="Arial"/>
           <w:sz w:val="28"/>
           <w:szCs w:val="28"/>
         </w:rPr>
@@ -1175,6 +1132,62 @@
         <w:br/>
         <w:t>shell: &gt; overwrite, &gt;&gt; add at the end</w:t>
       </w:r>
+    </w:p>
+    <w:p>
+      <w:pPr>
+        <w:rPr>
+          <w:rFonts w:ascii="Arial" w:hAnsi="Arial" w:cs="Arial"/>
+          <w:sz w:val="28"/>
+          <w:szCs w:val="28"/>
+        </w:rPr>
+      </w:pPr>
+    </w:p>
+    <w:p>
+      <w:pPr>
+        <w:rPr>
+          <w:rFonts w:ascii="Arial" w:hAnsi="Arial" w:cs="Arial"/>
+          <w:sz w:val="28"/>
+          <w:szCs w:val="28"/>
+        </w:rPr>
+      </w:pPr>
+    </w:p>
+    <w:p>
+      <w:pPr>
+        <w:tabs>
+          <w:tab w:val="left" w:pos="1147"/>
+        </w:tabs>
+        <w:rPr>
+          <w:rFonts w:ascii="Arial" w:hAnsi="Arial" w:cs="Arial"/>
+          <w:sz w:val="28"/>
+          <w:szCs w:val="28"/>
+        </w:rPr>
+      </w:pPr>
+      <w:r>
+        <w:rPr>
+          <w:rFonts w:ascii="Arial" w:hAnsi="Arial" w:cs="Arial"/>
+          <w:sz w:val="28"/>
+          <w:szCs w:val="28"/>
+        </w:rPr>
+        <w:tab/>
+      </w:r>
+    </w:p>
+    <w:p>
+      <w:pPr>
+        <w:rPr>
+          <w:rFonts w:ascii="Arial" w:hAnsi="Arial" w:cs="Arial"/>
+          <w:sz w:val="28"/>
+          <w:szCs w:val="28"/>
+        </w:rPr>
+      </w:pPr>
+    </w:p>
+    <w:p>
+      <w:pPr>
+        <w:rPr>
+          <w:rFonts w:ascii="Arial" w:hAnsi="Arial" w:cs="Arial"/>
+          <w:sz w:val="28"/>
+          <w:szCs w:val="28"/>
+        </w:rPr>
+      </w:pPr>
     </w:p>
     <w:sectPr>
       <w:pgSz w:w="11906" w:h="16838"/>

</xml_diff>